<commit_message>
Added W04 diagrams and submission files
</commit_message>
<xml_diff>
--- a/ECEN361_ProjectDefinition.docx
+++ b/ECEN361_ProjectDefinition.docx
@@ -534,64 +534,6 @@
           </w:p>
         </w:tc>
       </w:tr>
-      <w:tr>
-        <w:tc>
-          <w:tcPr>
-            <w:cnfStyle w:val="001000000000" w:firstRow="0" w:lastRow="0" w:firstColumn="1" w:lastColumn="0" w:oddVBand="0" w:evenVBand="0" w:oddHBand="0" w:evenHBand="0" w:firstRowFirstColumn="0" w:firstRowLastColumn="0" w:lastRowFirstColumn="0" w:lastRowLastColumn="0"/>
-            <w:tcW w:w="1885" w:type="dxa"/>
-          </w:tcPr>
-          <w:p>
-            <w:r>
-              <w:t xml:space="preserve">Additional Team Member </w:t>
-            </w:r>
-          </w:p>
-        </w:tc>
-        <w:tc>
-          <w:tcPr>
-            <w:tcW w:w="1890" w:type="dxa"/>
-          </w:tcPr>
-          <w:p>
-            <w:pPr>
-              <w:cnfStyle w:val="000000000000" w:firstRow="0" w:lastRow="0" w:firstColumn="0" w:lastColumn="0" w:oddVBand="0" w:evenVBand="0" w:oddHBand="0" w:evenHBand="0" w:firstRowFirstColumn="0" w:firstRowLastColumn="0" w:lastRowFirstColumn="0" w:lastRowLastColumn="0"/>
-            </w:pPr>
-            <w:r>
-              <w:t>Justin</w:t>
-            </w:r>
-          </w:p>
-        </w:tc>
-        <w:tc>
-          <w:tcPr>
-            <w:tcW w:w="5575" w:type="dxa"/>
-          </w:tcPr>
-          <w:p>
-            <w:pPr>
-              <w:numPr>
-                <w:ilvl w:val="0"/>
-                <w:numId w:val="1"/>
-              </w:numPr>
-              <w:pBdr>
-                <w:top w:val="nil"/>
-                <w:left w:val="nil"/>
-                <w:bottom w:val="nil"/>
-                <w:right w:val="nil"/>
-                <w:between w:val="nil"/>
-              </w:pBdr>
-              <w:cnfStyle w:val="000000000000" w:firstRow="0" w:lastRow="0" w:firstColumn="0" w:lastColumn="0" w:oddVBand="0" w:evenVBand="0" w:oddHBand="0" w:evenHBand="0" w:firstRowFirstColumn="0" w:firstRowLastColumn="0" w:lastRowFirstColumn="0" w:lastRowLastColumn="0"/>
-              <w:rPr>
-                <w:rFonts w:ascii="Calibri" w:eastAsia="Calibri" w:hAnsi="Calibri" w:cs="Calibri"/>
-                <w:color w:val="000000"/>
-              </w:rPr>
-            </w:pPr>
-            <w:r>
-              <w:rPr>
-                <w:rFonts w:ascii="Calibri" w:eastAsia="Calibri" w:hAnsi="Calibri" w:cs="Calibri"/>
-                <w:color w:val="000000"/>
-              </w:rPr>
-              <w:t>TBD</w:t>
-            </w:r>
-          </w:p>
-        </w:tc>
-      </w:tr>
     </w:tbl>
     <w:p>
       <w:pPr>
@@ -748,9 +690,65 @@
       </w:pPr>
       <w:r>
         <w:rPr>
+          <w:b/>
+          <w:bCs/>
           <w:iCs/>
+          <w:noProof/>
         </w:rPr>
-        <w:t>TBD</w:t>
+        <w:drawing>
+          <wp:inline distT="0" distB="0" distL="0" distR="0" wp14:anchorId="285D8916" wp14:editId="5D891E8D">
+            <wp:extent cx="4962525" cy="3152775"/>
+            <wp:effectExtent l="0" t="0" r="9525" b="9525"/>
+            <wp:docPr id="1198487915" name="Picture 1" descr="A black background with white rectangles&#10;&#10;Description automatically generated"/>
+            <wp:cNvGraphicFramePr>
+              <a:graphicFrameLocks xmlns:a="http://schemas.openxmlformats.org/drawingml/2006/main" noChangeAspect="1"/>
+            </wp:cNvGraphicFramePr>
+            <a:graphic xmlns:a="http://schemas.openxmlformats.org/drawingml/2006/main">
+              <a:graphicData uri="http://schemas.openxmlformats.org/drawingml/2006/picture">
+                <pic:pic xmlns:pic="http://schemas.openxmlformats.org/drawingml/2006/picture">
+                  <pic:nvPicPr>
+                    <pic:cNvPr id="1198487915" name="Picture 1" descr="A black background with white rectangles&#10;&#10;Description automatically generated"/>
+                    <pic:cNvPicPr/>
+                  </pic:nvPicPr>
+                  <pic:blipFill>
+                    <a:blip r:embed="rId7">
+                      <a:extLst>
+                        <a:ext uri="{28A0092B-C50C-407E-A947-70E740481C1C}">
+                          <a14:useLocalDpi xmlns:a14="http://schemas.microsoft.com/office/drawing/2010/main" val="0"/>
+                        </a:ext>
+                      </a:extLst>
+                    </a:blip>
+                    <a:stretch>
+                      <a:fillRect/>
+                    </a:stretch>
+                  </pic:blipFill>
+                  <pic:spPr>
+                    <a:xfrm>
+                      <a:off x="0" y="0"/>
+                      <a:ext cx="4962525" cy="3152775"/>
+                    </a:xfrm>
+                    <a:prstGeom prst="rect">
+                      <a:avLst/>
+                    </a:prstGeom>
+                  </pic:spPr>
+                </pic:pic>
+              </a:graphicData>
+            </a:graphic>
+          </wp:inline>
+        </w:drawing>
+      </w:r>
+    </w:p>
+    <w:p>
+      <w:pPr>
+        <w:rPr>
+          <w:rFonts w:asciiTheme="majorHAnsi" w:eastAsiaTheme="majorEastAsia" w:hAnsiTheme="majorHAnsi" w:cstheme="majorBidi"/>
+          <w:color w:val="262626" w:themeColor="text1" w:themeTint="D9"/>
+          <w:sz w:val="40"/>
+          <w:szCs w:val="40"/>
+        </w:rPr>
+      </w:pPr>
+      <w:r>
+        <w:br w:type="page"/>
       </w:r>
     </w:p>
     <w:p>
@@ -758,6 +756,7 @@
         <w:pStyle w:val="Heading1"/>
       </w:pPr>
       <w:r>
+        <w:lastRenderedPageBreak/>
         <w:t>Software Block Diagram</w:t>
       </w:r>
     </w:p>
@@ -772,15 +771,58 @@
       <w:r>
         <w:rPr>
           <w:iCs/>
+          <w:noProof/>
+          <w:sz w:val="24"/>
+          <w:szCs w:val="24"/>
         </w:rPr>
-        <w:t>TBD</w:t>
+        <w:drawing>
+          <wp:inline distT="0" distB="0" distL="0" distR="0" wp14:anchorId="62361AF0" wp14:editId="6905B540">
+            <wp:extent cx="5534025" cy="2962275"/>
+            <wp:effectExtent l="0" t="0" r="9525" b="9525"/>
+            <wp:docPr id="813921368" name="Picture 2" descr="A screenshot of a computer&#10;&#10;Description automatically generated"/>
+            <wp:cNvGraphicFramePr>
+              <a:graphicFrameLocks xmlns:a="http://schemas.openxmlformats.org/drawingml/2006/main" noChangeAspect="1"/>
+            </wp:cNvGraphicFramePr>
+            <a:graphic xmlns:a="http://schemas.openxmlformats.org/drawingml/2006/main">
+              <a:graphicData uri="http://schemas.openxmlformats.org/drawingml/2006/picture">
+                <pic:pic xmlns:pic="http://schemas.openxmlformats.org/drawingml/2006/picture">
+                  <pic:nvPicPr>
+                    <pic:cNvPr id="813921368" name="Picture 2" descr="A screenshot of a computer&#10;&#10;Description automatically generated"/>
+                    <pic:cNvPicPr/>
+                  </pic:nvPicPr>
+                  <pic:blipFill>
+                    <a:blip r:embed="rId8">
+                      <a:extLst>
+                        <a:ext uri="{28A0092B-C50C-407E-A947-70E740481C1C}">
+                          <a14:useLocalDpi xmlns:a14="http://schemas.microsoft.com/office/drawing/2010/main" val="0"/>
+                        </a:ext>
+                      </a:extLst>
+                    </a:blip>
+                    <a:stretch>
+                      <a:fillRect/>
+                    </a:stretch>
+                  </pic:blipFill>
+                  <pic:spPr>
+                    <a:xfrm>
+                      <a:off x="0" y="0"/>
+                      <a:ext cx="5534025" cy="2962275"/>
+                    </a:xfrm>
+                    <a:prstGeom prst="rect">
+                      <a:avLst/>
+                    </a:prstGeom>
+                  </pic:spPr>
+                </pic:pic>
+              </a:graphicData>
+            </a:graphic>
+          </wp:inline>
+        </w:drawing>
       </w:r>
     </w:p>
     <w:sectPr>
-      <w:headerReference w:type="even" r:id="rId7"/>
-      <w:headerReference w:type="default" r:id="rId8"/>
-      <w:footerReference w:type="even" r:id="rId9"/>
-      <w:footerReference w:type="default" r:id="rId10"/>
+      <w:headerReference w:type="even" r:id="rId9"/>
+      <w:headerReference w:type="default" r:id="rId10"/>
+      <w:footerReference w:type="even" r:id="rId11"/>
+      <w:footerReference w:type="default" r:id="rId12"/>
       <w:pgSz w:w="12240" w:h="15840"/>
       <w:pgMar w:top="1440" w:right="1440" w:bottom="1440" w:left="1440" w:header="720" w:footer="720" w:gutter="0"/>
       <w:cols w:space="720"/>
@@ -3819,7 +3861,6 @@
 <w:fonts xmlns:mc="http://schemas.openxmlformats.org/markup-compatibility/2006" xmlns:r="http://schemas.openxmlformats.org/officeDocument/2006/relationships" xmlns:w="http://schemas.openxmlformats.org/wordprocessingml/2006/main" xmlns:w14="http://schemas.microsoft.com/office/word/2010/wordml" xmlns:w15="http://schemas.microsoft.com/office/word/2012/wordml" xmlns:w16cex="http://schemas.microsoft.com/office/word/2018/wordml/cex" xmlns:w16cid="http://schemas.microsoft.com/office/word/2016/wordml/cid" xmlns:w16="http://schemas.microsoft.com/office/word/2018/wordml" xmlns:w16sdtdh="http://schemas.microsoft.com/office/word/2020/wordml/sdtdatahash" xmlns:w16se="http://schemas.microsoft.com/office/word/2015/wordml/symex" mc:Ignorable="w14 w15 w16se w16cid w16 w16cex w16sdtdh">
   <w:font w:name="Noto Sans Symbols">
     <w:altName w:val="Calibri"/>
-    <w:panose1 w:val="020B0604020202020204"/>
     <w:charset w:val="00"/>
     <w:family w:val="auto"/>
     <w:pitch w:val="default"/>
@@ -3836,7 +3877,7 @@
     <w:charset w:val="00"/>
     <w:family w:val="swiss"/>
     <w:pitch w:val="variable"/>
-    <w:sig w:usb0="E4002EFF" w:usb1="C200247B" w:usb2="00000009" w:usb3="00000000" w:csb0="000001FF" w:csb1="00000000"/>
+    <w:sig w:usb0="E4002EFF" w:usb1="C000247B" w:usb2="00000009" w:usb3="00000000" w:csb0="000001FF" w:csb1="00000000"/>
   </w:font>
   <w:font w:name="Times New Roman">
     <w:panose1 w:val="02020603050405020304"/>
@@ -3850,7 +3891,7 @@
     <w:charset w:val="00"/>
     <w:family w:val="swiss"/>
     <w:pitch w:val="variable"/>
-    <w:sig w:usb0="E4002EFF" w:usb1="C200247B" w:usb2="00000009" w:usb3="00000000" w:csb0="000001FF" w:csb1="00000000"/>
+    <w:sig w:usb0="E4002EFF" w:usb1="C000247B" w:usb2="00000009" w:usb3="00000000" w:csb0="000001FF" w:csb1="00000000"/>
   </w:font>
 </w:fonts>
 </file>
@@ -3874,6 +3915,7 @@
     <w:rsid w:val="000B5CE0"/>
     <w:rsid w:val="00415354"/>
     <w:rsid w:val="0042572E"/>
+    <w:rsid w:val="004D029A"/>
     <w:rsid w:val="006609F5"/>
     <w:rsid w:val="00D404CD"/>
   </w:rsids>

</xml_diff>